<commit_message>
Projektna i tehnička dokumentacija
Ažurirana projektna i tehnička dokumentacija
</commit_message>
<xml_diff>
--- a/Konačna verzija/Tim13_Projektna i tehnička dokumentacija.docx
+++ b/Konačna verzija/Tim13_Projektna i tehnička dokumentacija.docx
@@ -3416,15 +3416,7 @@
         <w:jc w:val="both"/>
       </w:pPr>
       <w:r>
-        <w:t xml:space="preserve">Stolna aplikacija omogućit će zaposleniku videoteke brži i efikasniji rad, te će </w:t>
-      </w:r>
-      <w:proofErr w:type="spellStart"/>
-      <w:r>
-        <w:t>uštediti</w:t>
-      </w:r>
-      <w:proofErr w:type="spellEnd"/>
-      <w:r>
-        <w:t xml:space="preserve"> vrijeme u potrazi za raznim izvještajima, koje će sada biti dostupne putem jednom klika Vašeg računala. Neke od funkcionalnosti aplikacije su prijava zaposlenika, unos članova, unos, brisanje, izmjena filmova, unos posuđenih/vraćenih filmova, izvještaj o posuđenim filmovima po članu, izvještaj o svim posuđenim filmovima, izvještaj o filmovima koji trebaju biti vraćeni u određenom roku (1-2 dana), izvještaj o stanju filmova u videoteci.</w:t>
+        <w:t>Stolna aplikacija omogućit će zaposleniku videoteke brži i efikasniji rad, te će uštediti vrijeme u potrazi za raznim izvještajima, koje će sada biti dostupne putem jednom klika Vašeg računala. Neke od funkcionalnosti aplikacije su prijava zaposlenika, unos članova, unos, brisanje, izmjena filmova, unos posuđenih/vraćenih filmova, izvještaj o posuđenim filmovima po članu, izvještaj o svim posuđenim filmovima, izvještaj o filmovima koji trebaju biti vraćeni u određenom roku (1-2 dana), izvještaj o stanju filmova u videoteci.</w:t>
       </w:r>
     </w:p>
     <w:p>
@@ -3497,15 +3489,7 @@
         <w:jc w:val="both"/>
       </w:pPr>
       <w:r>
-        <w:t xml:space="preserve">Stolna aplikacija omogućit će zaposleniku videoteke brži i efikasniji rad, te će </w:t>
-      </w:r>
-      <w:proofErr w:type="spellStart"/>
-      <w:r>
-        <w:t>uštediti</w:t>
-      </w:r>
-      <w:proofErr w:type="spellEnd"/>
-      <w:r>
-        <w:t xml:space="preserve"> vrijeme u potrazi za raznim izvještajima, koje će sada biti dostupne putem jednom klika Vašeg računala. Neke od funkcionalnosti aplikacije su prijava zaposlenika, unos članova, unos, brisanje, izmjena filmova, unos posuđenih/vraćenih filmova, izvještaj o posuđenim filmovima po članu, izvještaj o svim posuđenim filmovima, izvještaj o filmovima koji trebaju biti vraćeni u određenom roku (1-2 dana), izvještaj o stanju filmova u videoteci.</w:t>
+        <w:t>Stolna aplikacija omogućit će zaposleniku videoteke brži i efikasniji rad, te će uštediti vrijeme u potrazi za raznim izvještajima, koje će sada biti dostupne putem jednom klika Vašeg računala. Neke od funkcionalnosti aplikacije su prijava zaposlenika, unos članova, unos, brisanje, izmjena filmova, unos posuđenih/vraćenih filmova, izvještaj o posuđenim filmovima po članu, izvještaj o svim posuđenim filmovima, izvještaj o filmovima koji trebaju biti vraćeni u određenom roku (1-2 dana), izvještaj o stanju filmova u videoteci.</w:t>
       </w:r>
     </w:p>
     <w:p>
@@ -3716,15 +3700,7 @@
         <w:jc w:val="both"/>
       </w:pPr>
       <w:r>
-        <w:t xml:space="preserve">Naša </w:t>
-      </w:r>
-      <w:proofErr w:type="spellStart"/>
-      <w:r>
-        <w:t>desktop</w:t>
-      </w:r>
-      <w:proofErr w:type="spellEnd"/>
-      <w:r>
-        <w:t xml:space="preserve"> aplikacija će imati sljedeće funkcionalnosti:</w:t>
+        <w:t>Naša desktop aplikacija će imati sljedeće funkcionalnosti:</w:t>
       </w:r>
     </w:p>
     <w:p>
@@ -3852,6 +3828,235 @@
         <w:spacing w:line="360" w:lineRule="auto"/>
         <w:jc w:val="both"/>
       </w:pPr>
+      <w:r>
+        <w:rPr>
+          <w:b/>
+        </w:rPr>
+        <w:t>Prijava zaposlenika.</w:t>
+      </w:r>
+      <w:r>
+        <w:t xml:space="preserve"> U sustav se mogu prijaviti zaposlenici videoteke. U slučaju uspješne prijave u sustav imamo prikaz početne forme (prozora) koja sadrži pristup gotovo svim funkcionalnostima aplikacije. Ona sadrži sljedeće opcije u meniju: Posudba, Unos, Pregled, Izvještaji, Pomoć, Odjava.</w:t>
+      </w:r>
+    </w:p>
+    <w:p>
+      <w:pPr>
+        <w:spacing w:line="360" w:lineRule="auto"/>
+        <w:jc w:val="both"/>
+      </w:pPr>
+    </w:p>
+    <w:p>
+      <w:pPr>
+        <w:spacing w:line="360" w:lineRule="auto"/>
+        <w:jc w:val="both"/>
+      </w:pPr>
+      <w:r>
+        <w:rPr>
+          <w:b/>
+        </w:rPr>
+        <w:lastRenderedPageBreak/>
+        <w:t xml:space="preserve">Unos članova. </w:t>
+      </w:r>
+      <w:r>
+        <w:t xml:space="preserve"> Nakon prijave korisnik može unositi članove Videoteke upisivanjem njegovog imena i prezimena, e-mail, telefona, mjesečnu članarinu i datum isteka članarine.</w:t>
+      </w:r>
+    </w:p>
+    <w:p>
+      <w:pPr>
+        <w:spacing w:line="360" w:lineRule="auto"/>
+        <w:jc w:val="both"/>
+      </w:pPr>
+      <w:r>
+        <w:rPr>
+          <w:b/>
+        </w:rPr>
+        <w:t>Unos, brisanje, izmjena filmova</w:t>
+      </w:r>
+      <w:r>
+        <w:rPr>
+          <w:b/>
+        </w:rPr>
+        <w:t xml:space="preserve">. </w:t>
+      </w:r>
+      <w:r>
+        <w:t>Korisnik unosi naziv filma, upisuje njegovo trajanje u minutama, kolika je količina zaliha, koja je vrsta filma, i sadržaj filma.</w:t>
+      </w:r>
+    </w:p>
+    <w:p>
+      <w:pPr>
+        <w:spacing w:line="360" w:lineRule="auto"/>
+        <w:jc w:val="both"/>
+      </w:pPr>
+      <w:r>
+        <w:rPr>
+          <w:b/>
+        </w:rPr>
+        <w:t>U</w:t>
+      </w:r>
+      <w:r>
+        <w:rPr>
+          <w:b/>
+        </w:rPr>
+        <w:t>nos posuđenih/vraćenih filmova</w:t>
+      </w:r>
+      <w:r>
+        <w:rPr>
+          <w:b/>
+        </w:rPr>
+        <w:t xml:space="preserve">. </w:t>
+      </w:r>
+      <w:r>
+        <w:t>Korisnik pregledava posuđene filmove, prema imenu i prezimenu članova videoteke, istek posudbe, i status vraćenog filma(datum).</w:t>
+      </w:r>
+    </w:p>
+    <w:p>
+      <w:pPr>
+        <w:spacing w:line="360" w:lineRule="auto"/>
+        <w:jc w:val="both"/>
+      </w:pPr>
+      <w:r>
+        <w:rPr>
+          <w:b/>
+        </w:rPr>
+        <w:t>Izvještaj o posuđenim filmovima po članu</w:t>
+      </w:r>
+      <w:r>
+        <w:rPr>
+          <w:b/>
+        </w:rPr>
+        <w:t xml:space="preserve">. </w:t>
+      </w:r>
+      <w:r>
+        <w:t>Aplikacija omogućava izvještaje poput onog o posuđenim svim filmovima nekog člana.</w:t>
+      </w:r>
+    </w:p>
+    <w:p>
+      <w:pPr>
+        <w:spacing w:line="360" w:lineRule="auto"/>
+        <w:jc w:val="both"/>
+      </w:pPr>
+      <w:r>
+        <w:rPr>
+          <w:b/>
+        </w:rPr>
+        <w:t>Izvještaj o svim posuđenim filmovima</w:t>
+      </w:r>
+      <w:r>
+        <w:rPr>
+          <w:b/>
+        </w:rPr>
+        <w:t xml:space="preserve">. </w:t>
+      </w:r>
+      <w:r>
+        <w:t>Korisnik može pregledati popis svih posuđenih filmova, člana koji ga je posudio, te od kada i do kada je posuđen film.</w:t>
+      </w:r>
+    </w:p>
+    <w:p>
+      <w:pPr>
+        <w:spacing w:line="360" w:lineRule="auto"/>
+        <w:jc w:val="both"/>
+      </w:pPr>
+      <w:r>
+        <w:rPr>
+          <w:b/>
+        </w:rPr>
+        <w:t>I</w:t>
+      </w:r>
+      <w:r>
+        <w:rPr>
+          <w:b/>
+        </w:rPr>
+        <w:t>zvještaj o filmovima koji trebaju biti vraćeni u određenom roku (1-2 dana)</w:t>
+      </w:r>
+      <w:r>
+        <w:rPr>
+          <w:b/>
+        </w:rPr>
+        <w:t xml:space="preserve">. </w:t>
+      </w:r>
+      <w:r>
+        <w:t>Također, preko aplikacije, korisnik može vidjeti koji filmovi trebaju biti vraćeni u roku 1 dan, 2 dana ili 3 dana.</w:t>
+      </w:r>
+    </w:p>
+    <w:p>
+      <w:pPr>
+        <w:spacing w:line="360" w:lineRule="auto"/>
+        <w:jc w:val="both"/>
+      </w:pPr>
+      <w:r>
+        <w:rPr>
+          <w:b/>
+        </w:rPr>
+        <w:t>I</w:t>
+      </w:r>
+      <w:r>
+        <w:rPr>
+          <w:b/>
+        </w:rPr>
+        <w:t>zvještaj o stanju filmova u videoteci</w:t>
+      </w:r>
+      <w:r>
+        <w:rPr>
+          <w:b/>
+        </w:rPr>
+        <w:t xml:space="preserve">. </w:t>
+      </w:r>
+      <w:r>
+        <w:t>Korisnik može pregledati stanje filmova u videoteci, njihova sveukupna količina zaliha i stanje zaliha.</w:t>
+      </w:r>
+    </w:p>
+    <w:p>
+      <w:pPr>
+        <w:spacing w:line="360" w:lineRule="auto"/>
+        <w:jc w:val="both"/>
+      </w:pPr>
+    </w:p>
+    <w:p>
+      <w:pPr>
+        <w:spacing w:line="360" w:lineRule="auto"/>
+        <w:jc w:val="both"/>
+      </w:pPr>
+    </w:p>
+    <w:p>
+      <w:pPr>
+        <w:spacing w:line="360" w:lineRule="auto"/>
+        <w:jc w:val="both"/>
+      </w:pPr>
+    </w:p>
+    <w:p>
+      <w:pPr>
+        <w:spacing w:line="360" w:lineRule="auto"/>
+        <w:jc w:val="both"/>
+      </w:pPr>
+    </w:p>
+    <w:p>
+      <w:pPr>
+        <w:spacing w:line="360" w:lineRule="auto"/>
+        <w:jc w:val="both"/>
+      </w:pPr>
+    </w:p>
+    <w:p>
+      <w:pPr>
+        <w:spacing w:line="360" w:lineRule="auto"/>
+        <w:jc w:val="both"/>
+      </w:pPr>
+    </w:p>
+    <w:p>
+      <w:pPr>
+        <w:spacing w:line="360" w:lineRule="auto"/>
+        <w:jc w:val="both"/>
+      </w:pPr>
+    </w:p>
+    <w:p>
+      <w:pPr>
+        <w:spacing w:line="360" w:lineRule="auto"/>
+        <w:jc w:val="both"/>
+      </w:pPr>
+    </w:p>
+    <w:p>
+      <w:pPr>
+        <w:spacing w:line="360" w:lineRule="auto"/>
+        <w:jc w:val="both"/>
+      </w:pPr>
     </w:p>
     <w:p>
       <w:pPr>
@@ -3926,15 +4131,7 @@
         <w:t>Razvojni ciklus projekta sastoji se od faza te se svaka faza u jednom poduhvatu odvija</w:t>
       </w:r>
       <w:r>
-        <w:t xml:space="preserve"> jednom. Odabrali smo </w:t>
-      </w:r>
-      <w:proofErr w:type="spellStart"/>
-      <w:r>
-        <w:t>vodopadni</w:t>
-      </w:r>
-      <w:proofErr w:type="spellEnd"/>
-      <w:r>
-        <w:t xml:space="preserve"> </w:t>
+        <w:t xml:space="preserve"> jednom. Odabrali smo vodopadni </w:t>
       </w:r>
       <w:r>
         <w:t xml:space="preserve">model jer smatramo da najviše odgovara za izradu našeg projekta. U svakoj fazi u potpunosti se dovršavaju i provjeravaju svi izlazni rezultati.  Realizacija  projekta trajati će oko dva mjeseca, a sastojati će se od pet glavnih faza. </w:t>
@@ -4197,7 +4394,6 @@
       <w:r>
         <w:rPr>
           <w:noProof/>
-          <w:lang w:val="hr-BA" w:eastAsia="hr-BA"/>
         </w:rPr>
         <w:drawing>
           <wp:inline distT="0" distB="0" distL="0" distR="0">
@@ -4285,7 +4481,6 @@
       <w:r>
         <w:rPr>
           <w:noProof/>
-          <w:lang w:val="hr-BA" w:eastAsia="hr-BA"/>
         </w:rPr>
         <w:lastRenderedPageBreak/>
         <w:drawing>
@@ -4371,7 +4566,6 @@
       <w:r>
         <w:rPr>
           <w:noProof/>
-          <w:lang w:val="hr-BA" w:eastAsia="hr-BA"/>
         </w:rPr>
         <w:drawing>
           <wp:inline distT="0" distB="0" distL="0" distR="0">
@@ -4460,7 +4654,6 @@
       <w:r>
         <w:rPr>
           <w:noProof/>
-          <w:lang w:val="hr-BA" w:eastAsia="hr-BA"/>
         </w:rPr>
         <w:lastRenderedPageBreak/>
         <w:drawing>
@@ -4543,7 +4736,6 @@
       <w:r>
         <w:rPr>
           <w:noProof/>
-          <w:lang w:val="hr-BA" w:eastAsia="hr-BA"/>
         </w:rPr>
         <w:drawing>
           <wp:inline distT="0" distB="0" distL="0" distR="0">
@@ -4625,7 +4817,6 @@
       <w:r>
         <w:rPr>
           <w:noProof/>
-          <w:lang w:val="hr-BA" w:eastAsia="hr-BA"/>
         </w:rPr>
         <w:lastRenderedPageBreak/>
         <w:drawing>
@@ -4711,7 +4902,6 @@
           <w:rFonts w:cs="Arial"/>
           <w:noProof/>
           <w:szCs w:val="28"/>
-          <w:lang w:val="hr-BA" w:eastAsia="hr-BA"/>
         </w:rPr>
         <w:drawing>
           <wp:inline distT="0" distB="0" distL="0" distR="0">
@@ -4839,7 +5029,6 @@
       <w:r>
         <w:rPr>
           <w:noProof/>
-          <w:lang w:val="hr-BA" w:eastAsia="hr-BA"/>
         </w:rPr>
         <w:drawing>
           <wp:inline distT="0" distB="0" distL="0" distR="0">
@@ -5030,7 +5219,6 @@
       <w:r>
         <w:rPr>
           <w:noProof/>
-          <w:lang w:val="hr-BA" w:eastAsia="hr-BA"/>
         </w:rPr>
         <w:lastRenderedPageBreak/>
         <w:drawing>
@@ -5188,7 +5376,6 @@
       <w:r>
         <w:rPr>
           <w:noProof/>
-          <w:lang w:val="hr-BA" w:eastAsia="hr-BA"/>
         </w:rPr>
         <w:drawing>
           <wp:inline distT="0" distB="0" distL="0" distR="0">
@@ -5261,7 +5448,6 @@
       <w:r>
         <w:rPr>
           <w:noProof/>
-          <w:lang w:val="hr-BA" w:eastAsia="hr-BA"/>
         </w:rPr>
         <w:lastRenderedPageBreak/>
         <w:drawing>
@@ -5359,13 +5545,11 @@
         </w:sectPr>
       </w:pPr>
       <w:r>
-        <w:t xml:space="preserve">Projekt se sastoji od pet glavnih faza: Analiza korisničkih zahtjeva, Izrada tehničke dokumentacije s pripadnim UML dijagramima i modelima, Izrada aplikacije i dovršenje dokumentacije, testiranje informacijskog sustava u poslovnom sustavu, uvođenje sustava i edukacija zaposlenika za rad. To sve se može jasno dočarati </w:t>
-      </w:r>
-      <w:proofErr w:type="spellStart"/>
-      <w:r>
-        <w:t>gantogramom</w:t>
-      </w:r>
-      <w:proofErr w:type="spellEnd"/>
+        <w:t>Projekt se sastoji od pet glavnih faza: Analiza korisničkih zahtjeva, Izrada tehničke dokumentacije s pripadnim UML dijagramima i modelima, Izrada aplikacije i dovršenje dokumentacije, testiranje informacijskog sustava u poslovnom sustavu, uvođenje sustava i edukacija zaposlenika za rad. To sve se može jasno dočarati gantogramom</w:t>
+      </w:r>
+      <w:r>
+        <w:t>.</w:t>
+      </w:r>
     </w:p>
     <w:p>
       <w:pPr>
@@ -5374,7 +5558,6 @@
       <w:r>
         <w:rPr>
           <w:noProof/>
-          <w:lang w:val="hr-BA" w:eastAsia="hr-BA"/>
         </w:rPr>
         <w:lastRenderedPageBreak/>
         <w:drawing>
@@ -5441,15 +5624,7 @@
         </w:r>
       </w:fldSimple>
       <w:r>
-        <w:t xml:space="preserve"> </w:t>
-      </w:r>
-      <w:proofErr w:type="spellStart"/>
-      <w:r>
-        <w:t>Gantogram</w:t>
-      </w:r>
-      <w:proofErr w:type="spellEnd"/>
-      <w:r>
-        <w:t xml:space="preserve"> (1)</w:t>
+        <w:t xml:space="preserve"> Gantogram (1)</w:t>
       </w:r>
     </w:p>
     <w:p>
@@ -5464,7 +5639,6 @@
       <w:r>
         <w:rPr>
           <w:noProof/>
-          <w:lang w:val="hr-BA" w:eastAsia="hr-BA"/>
         </w:rPr>
         <w:lastRenderedPageBreak/>
         <w:drawing>
@@ -5531,15 +5705,7 @@
         </w:r>
       </w:fldSimple>
       <w:r>
-        <w:t xml:space="preserve"> </w:t>
-      </w:r>
-      <w:proofErr w:type="spellStart"/>
-      <w:r>
-        <w:t>Gantogram</w:t>
-      </w:r>
-      <w:proofErr w:type="spellEnd"/>
-      <w:r>
-        <w:t xml:space="preserve"> (2)</w:t>
+        <w:t xml:space="preserve"> Gantogram (2)</w:t>
       </w:r>
     </w:p>
     <w:p/>
@@ -5597,6 +5763,9 @@
       <w:r>
         <w:t>U MS Projectu planirali smo aktivnosti i dodavali resurse te smo temeljem toga utvrdili koliki bi bili troškovi cijelog projekta.</w:t>
       </w:r>
+      <w:r>
+        <w:t xml:space="preserve"> Cijena projekta ne uključuje varijabilne troškove (poput struje, vode, plina i slično) koji bi otprilike iznosili 3.000,00 kn.  U troškove projekta nije uračunat PDV.</w:t>
+      </w:r>
     </w:p>
     <w:p>
       <w:pPr>
@@ -5607,7 +5776,6 @@
       <w:r>
         <w:rPr>
           <w:noProof/>
-          <w:lang w:val="hr-BA" w:eastAsia="hr-BA"/>
         </w:rPr>
         <w:drawing>
           <wp:inline distT="0" distB="0" distL="0" distR="0">
@@ -5686,8 +5854,8 @@
       <w:r>
         <w:rPr>
           <w:noProof/>
-          <w:lang w:val="hr-BA" w:eastAsia="hr-BA"/>
-        </w:rPr>
+        </w:rPr>
+        <w:lastRenderedPageBreak/>
         <w:drawing>
           <wp:inline distT="0" distB="0" distL="0" distR="0">
             <wp:extent cx="6509838" cy="2398816"/>
@@ -5771,7 +5939,6 @@
           <w:bCs/>
           <w:szCs w:val="28"/>
         </w:rPr>
-        <w:lastRenderedPageBreak/>
         <w:t>Tablica 3. Ukupni pregled troškova projekta po fazama</w:t>
       </w:r>
     </w:p>
@@ -5796,6 +5963,7 @@
           <w:tcPr>
             <w:cnfStyle w:val="001000000000"/>
             <w:tcW w:w="3534" w:type="dxa"/>
+            <w:vAlign w:val="center"/>
           </w:tcPr>
           <w:p>
             <w:pPr>
@@ -5803,6 +5971,7 @@
                 <w:tab w:val="left" w:pos="6075"/>
               </w:tabs>
               <w:spacing w:line="360" w:lineRule="auto"/>
+              <w:jc w:val="center"/>
             </w:pPr>
             <w:r>
               <w:t>Faza</w:t>
@@ -5812,6 +5981,7 @@
         <w:tc>
           <w:tcPr>
             <w:tcW w:w="2337" w:type="dxa"/>
+            <w:vAlign w:val="center"/>
           </w:tcPr>
           <w:p>
             <w:pPr>
@@ -5819,6 +5989,7 @@
                 <w:tab w:val="left" w:pos="6075"/>
               </w:tabs>
               <w:spacing w:line="360" w:lineRule="auto"/>
+              <w:jc w:val="center"/>
               <w:cnfStyle w:val="100000000000"/>
             </w:pPr>
             <w:r>
@@ -5829,6 +6000,7 @@
         <w:tc>
           <w:tcPr>
             <w:tcW w:w="1867" w:type="dxa"/>
+            <w:vAlign w:val="center"/>
           </w:tcPr>
           <w:p>
             <w:pPr>
@@ -5836,6 +6008,7 @@
                 <w:tab w:val="left" w:pos="6075"/>
               </w:tabs>
               <w:spacing w:line="360" w:lineRule="auto"/>
+              <w:jc w:val="center"/>
               <w:cnfStyle w:val="100000000000"/>
             </w:pPr>
             <w:r>
@@ -5853,6 +6026,7 @@
           <w:tcPr>
             <w:cnfStyle w:val="001000000000"/>
             <w:tcW w:w="3534" w:type="dxa"/>
+            <w:vAlign w:val="center"/>
           </w:tcPr>
           <w:p>
             <w:pPr>
@@ -5872,6 +6046,7 @@
         <w:tc>
           <w:tcPr>
             <w:tcW w:w="2337" w:type="dxa"/>
+            <w:vAlign w:val="center"/>
           </w:tcPr>
           <w:p>
             <w:pPr>
@@ -5879,6 +6054,7 @@
                 <w:tab w:val="left" w:pos="6075"/>
               </w:tabs>
               <w:spacing w:line="360" w:lineRule="auto"/>
+              <w:jc w:val="center"/>
               <w:cnfStyle w:val="000000100000"/>
             </w:pPr>
             <w:r>
@@ -5892,6 +6068,7 @@
         <w:tc>
           <w:tcPr>
             <w:tcW w:w="1867" w:type="dxa"/>
+            <w:vAlign w:val="center"/>
           </w:tcPr>
           <w:p>
             <w:pPr>
@@ -5899,6 +6076,7 @@
                 <w:tab w:val="left" w:pos="6075"/>
               </w:tabs>
               <w:spacing w:line="360" w:lineRule="auto"/>
+              <w:jc w:val="center"/>
               <w:cnfStyle w:val="000000100000"/>
             </w:pPr>
             <w:r>
@@ -5918,6 +6096,7 @@
           <w:tcPr>
             <w:cnfStyle w:val="001000000000"/>
             <w:tcW w:w="3534" w:type="dxa"/>
+            <w:vAlign w:val="center"/>
           </w:tcPr>
           <w:p>
             <w:pPr>
@@ -5937,6 +6116,7 @@
         <w:tc>
           <w:tcPr>
             <w:tcW w:w="2337" w:type="dxa"/>
+            <w:vAlign w:val="center"/>
           </w:tcPr>
           <w:p>
             <w:pPr>
@@ -5944,6 +6124,7 @@
                 <w:tab w:val="left" w:pos="6075"/>
               </w:tabs>
               <w:spacing w:line="360" w:lineRule="auto"/>
+              <w:jc w:val="center"/>
               <w:cnfStyle w:val="000000000000"/>
             </w:pPr>
             <w:r>
@@ -5966,6 +6147,7 @@
         <w:tc>
           <w:tcPr>
             <w:tcW w:w="1867" w:type="dxa"/>
+            <w:vAlign w:val="center"/>
           </w:tcPr>
           <w:p>
             <w:pPr>
@@ -5973,6 +6155,7 @@
                 <w:tab w:val="left" w:pos="6075"/>
               </w:tabs>
               <w:spacing w:line="360" w:lineRule="auto"/>
+              <w:jc w:val="center"/>
               <w:cnfStyle w:val="000000000000"/>
             </w:pPr>
             <w:r>
@@ -5990,6 +6173,7 @@
           <w:tcPr>
             <w:cnfStyle w:val="001000000000"/>
             <w:tcW w:w="3534" w:type="dxa"/>
+            <w:vAlign w:val="center"/>
           </w:tcPr>
           <w:p>
             <w:pPr>
@@ -6009,6 +6193,7 @@
         <w:tc>
           <w:tcPr>
             <w:tcW w:w="2337" w:type="dxa"/>
+            <w:vAlign w:val="center"/>
           </w:tcPr>
           <w:p>
             <w:pPr>
@@ -6016,6 +6201,7 @@
                 <w:tab w:val="left" w:pos="6075"/>
               </w:tabs>
               <w:spacing w:line="360" w:lineRule="auto"/>
+              <w:jc w:val="center"/>
               <w:cnfStyle w:val="000000100000"/>
             </w:pPr>
             <w:r>
@@ -6029,6 +6215,7 @@
         <w:tc>
           <w:tcPr>
             <w:tcW w:w="1867" w:type="dxa"/>
+            <w:vAlign w:val="center"/>
           </w:tcPr>
           <w:p>
             <w:pPr>
@@ -6036,13 +6223,11 @@
                 <w:tab w:val="left" w:pos="6075"/>
               </w:tabs>
               <w:spacing w:line="360" w:lineRule="auto"/>
+              <w:jc w:val="center"/>
               <w:cnfStyle w:val="000000100000"/>
             </w:pPr>
             <w:r>
               <w:t>28 640 kn</w:t>
-            </w:r>
-            <w:r>
-              <w:t xml:space="preserve"> </w:t>
             </w:r>
           </w:p>
         </w:tc>
@@ -6055,6 +6240,7 @@
           <w:tcPr>
             <w:cnfStyle w:val="001000000000"/>
             <w:tcW w:w="3534" w:type="dxa"/>
+            <w:vAlign w:val="center"/>
           </w:tcPr>
           <w:p>
             <w:pPr>
@@ -6077,6 +6263,7 @@
         <w:tc>
           <w:tcPr>
             <w:tcW w:w="2337" w:type="dxa"/>
+            <w:vAlign w:val="center"/>
           </w:tcPr>
           <w:p>
             <w:pPr>
@@ -6084,6 +6271,7 @@
                 <w:tab w:val="left" w:pos="6075"/>
               </w:tabs>
               <w:spacing w:line="360" w:lineRule="auto"/>
+              <w:jc w:val="center"/>
               <w:cnfStyle w:val="000000000000"/>
             </w:pPr>
             <w:r>
@@ -6097,6 +6285,7 @@
         <w:tc>
           <w:tcPr>
             <w:tcW w:w="1867" w:type="dxa"/>
+            <w:vAlign w:val="center"/>
           </w:tcPr>
           <w:p>
             <w:pPr>
@@ -6104,6 +6293,7 @@
                 <w:tab w:val="left" w:pos="6075"/>
               </w:tabs>
               <w:spacing w:line="360" w:lineRule="auto"/>
+              <w:jc w:val="center"/>
               <w:cnfStyle w:val="000000000000"/>
             </w:pPr>
             <w:r>
@@ -6121,6 +6311,7 @@
           <w:tcPr>
             <w:cnfStyle w:val="001000000000"/>
             <w:tcW w:w="3534" w:type="dxa"/>
+            <w:vAlign w:val="center"/>
           </w:tcPr>
           <w:p>
             <w:pPr>
@@ -6143,6 +6334,7 @@
         <w:tc>
           <w:tcPr>
             <w:tcW w:w="2337" w:type="dxa"/>
+            <w:vAlign w:val="center"/>
           </w:tcPr>
           <w:p>
             <w:pPr>
@@ -6150,6 +6342,7 @@
                 <w:tab w:val="left" w:pos="6075"/>
               </w:tabs>
               <w:spacing w:line="360" w:lineRule="auto"/>
+              <w:jc w:val="center"/>
               <w:cnfStyle w:val="000000100000"/>
             </w:pPr>
             <w:r>
@@ -6163,6 +6356,7 @@
         <w:tc>
           <w:tcPr>
             <w:tcW w:w="1867" w:type="dxa"/>
+            <w:vAlign w:val="center"/>
           </w:tcPr>
           <w:p>
             <w:pPr>
@@ -6170,6 +6364,7 @@
                 <w:tab w:val="left" w:pos="6075"/>
               </w:tabs>
               <w:spacing w:line="360" w:lineRule="auto"/>
+              <w:jc w:val="center"/>
               <w:cnfStyle w:val="000000100000"/>
             </w:pPr>
             <w:r>
@@ -6189,6 +6384,7 @@
           <w:tcPr>
             <w:cnfStyle w:val="001000000000"/>
             <w:tcW w:w="3534" w:type="dxa"/>
+            <w:vAlign w:val="center"/>
           </w:tcPr>
           <w:p>
             <w:pPr>
@@ -6198,13 +6394,14 @@
               <w:spacing w:line="360" w:lineRule="auto"/>
             </w:pPr>
             <w:r>
-              <w:t>UKUPNO</w:t>
+              <w:t>Ukupno po fazama</w:t>
             </w:r>
           </w:p>
         </w:tc>
         <w:tc>
           <w:tcPr>
             <w:tcW w:w="2337" w:type="dxa"/>
+            <w:vAlign w:val="center"/>
           </w:tcPr>
           <w:p>
             <w:pPr>
@@ -6212,6 +6409,7 @@
                 <w:tab w:val="left" w:pos="6075"/>
               </w:tabs>
               <w:spacing w:line="360" w:lineRule="auto"/>
+              <w:jc w:val="center"/>
               <w:cnfStyle w:val="000000000000"/>
               <w:rPr>
                 <w:b/>
@@ -6234,6 +6432,7 @@
         <w:tc>
           <w:tcPr>
             <w:tcW w:w="1867" w:type="dxa"/>
+            <w:vAlign w:val="center"/>
           </w:tcPr>
           <w:p>
             <w:pPr>
@@ -6241,6 +6440,7 @@
                 <w:tab w:val="left" w:pos="6075"/>
               </w:tabs>
               <w:spacing w:line="360" w:lineRule="auto"/>
+              <w:jc w:val="center"/>
               <w:cnfStyle w:val="000000000000"/>
               <w:rPr>
                 <w:b/>
@@ -6255,6 +6455,147 @@
           </w:p>
         </w:tc>
       </w:tr>
+      <w:tr>
+        <w:trPr>
+          <w:cnfStyle w:val="000000100000"/>
+          <w:jc w:val="center"/>
+        </w:trPr>
+        <w:tc>
+          <w:tcPr>
+            <w:cnfStyle w:val="001000000000"/>
+            <w:tcW w:w="3534" w:type="dxa"/>
+            <w:vAlign w:val="center"/>
+          </w:tcPr>
+          <w:p>
+            <w:pPr>
+              <w:tabs>
+                <w:tab w:val="left" w:pos="6075"/>
+              </w:tabs>
+              <w:spacing w:line="360" w:lineRule="auto"/>
+              <w:rPr>
+                <w:b w:val="0"/>
+              </w:rPr>
+            </w:pPr>
+            <w:r>
+              <w:rPr>
+                <w:b w:val="0"/>
+              </w:rPr>
+              <w:t>Varijabilni troškovi</w:t>
+            </w:r>
+          </w:p>
+        </w:tc>
+        <w:tc>
+          <w:tcPr>
+            <w:tcW w:w="2337" w:type="dxa"/>
+            <w:vAlign w:val="center"/>
+          </w:tcPr>
+          <w:p>
+            <w:pPr>
+              <w:tabs>
+                <w:tab w:val="left" w:pos="6075"/>
+              </w:tabs>
+              <w:spacing w:line="360" w:lineRule="auto"/>
+              <w:jc w:val="center"/>
+              <w:cnfStyle w:val="000000100000"/>
+              <w:rPr>
+                <w:b/>
+              </w:rPr>
+            </w:pPr>
+          </w:p>
+        </w:tc>
+        <w:tc>
+          <w:tcPr>
+            <w:tcW w:w="1867" w:type="dxa"/>
+            <w:vAlign w:val="center"/>
+          </w:tcPr>
+          <w:p>
+            <w:pPr>
+              <w:tabs>
+                <w:tab w:val="left" w:pos="6075"/>
+              </w:tabs>
+              <w:spacing w:line="360" w:lineRule="auto"/>
+              <w:jc w:val="center"/>
+              <w:cnfStyle w:val="000000100000"/>
+              <w:rPr>
+                <w:b/>
+              </w:rPr>
+            </w:pPr>
+            <w:r>
+              <w:rPr>
+                <w:b/>
+              </w:rPr>
+              <w:t>3 000 kn</w:t>
+            </w:r>
+          </w:p>
+        </w:tc>
+      </w:tr>
+      <w:tr>
+        <w:trPr>
+          <w:jc w:val="center"/>
+        </w:trPr>
+        <w:tc>
+          <w:tcPr>
+            <w:cnfStyle w:val="001000000000"/>
+            <w:tcW w:w="3534" w:type="dxa"/>
+            <w:vAlign w:val="center"/>
+          </w:tcPr>
+          <w:p>
+            <w:pPr>
+              <w:tabs>
+                <w:tab w:val="left" w:pos="6075"/>
+              </w:tabs>
+              <w:spacing w:line="360" w:lineRule="auto"/>
+            </w:pPr>
+            <w:r>
+              <w:t>UKUPNO</w:t>
+            </w:r>
+          </w:p>
+        </w:tc>
+        <w:tc>
+          <w:tcPr>
+            <w:tcW w:w="2337" w:type="dxa"/>
+            <w:vAlign w:val="center"/>
+          </w:tcPr>
+          <w:p>
+            <w:pPr>
+              <w:tabs>
+                <w:tab w:val="left" w:pos="6075"/>
+              </w:tabs>
+              <w:spacing w:line="360" w:lineRule="auto"/>
+              <w:jc w:val="center"/>
+              <w:cnfStyle w:val="000000000000"/>
+              <w:rPr>
+                <w:b/>
+              </w:rPr>
+            </w:pPr>
+          </w:p>
+        </w:tc>
+        <w:tc>
+          <w:tcPr>
+            <w:tcW w:w="1867" w:type="dxa"/>
+            <w:vAlign w:val="center"/>
+          </w:tcPr>
+          <w:p>
+            <w:pPr>
+              <w:tabs>
+                <w:tab w:val="left" w:pos="6075"/>
+              </w:tabs>
+              <w:spacing w:line="360" w:lineRule="auto"/>
+              <w:jc w:val="center"/>
+              <w:cnfStyle w:val="000000000000"/>
+              <w:rPr>
+                <w:b/>
+              </w:rPr>
+            </w:pPr>
+            <w:r>
+              <w:rPr>
+                <w:b/>
+              </w:rPr>
+              <w:t>73 625 kn  + PDV</w:t>
+            </w:r>
+          </w:p>
+        </w:tc>
+      </w:tr>
     </w:tbl>
     <w:p>
       <w:pPr>
@@ -6950,7 +7291,6 @@
         </w:rPr>
         <w:t xml:space="preserve">iranju </w:t>
       </w:r>
-      <w:proofErr w:type="spellStart"/>
       <w:r>
         <w:rPr>
           <w:color w:val="000000"/>
@@ -6959,7 +7299,6 @@
         </w:rPr>
         <w:t>desktop</w:t>
       </w:r>
-      <w:proofErr w:type="spellEnd"/>
       <w:r>
         <w:rPr>
           <w:color w:val="000000"/>
@@ -7212,7 +7551,15 @@
           <w:sz w:val="23"/>
           <w:szCs w:val="23"/>
         </w:rPr>
-        <w:t>70.625</w:t>
+        <w:t>73</w:t>
+      </w:r>
+      <w:r>
+        <w:rPr>
+          <w:color w:val="000000"/>
+          <w:sz w:val="23"/>
+          <w:szCs w:val="23"/>
+        </w:rPr>
+        <w:t>.625</w:t>
       </w:r>
       <w:r>
         <w:rPr>
@@ -7939,7 +8286,6 @@
       <w:r>
         <w:rPr>
           <w:noProof/>
-          <w:lang w:val="hr-BA" w:eastAsia="hr-BA"/>
         </w:rPr>
         <w:lastRenderedPageBreak/>
         <w:drawing>
@@ -8103,7 +8449,6 @@
       <w:r>
         <w:rPr>
           <w:noProof/>
-          <w:lang w:val="hr-BA" w:eastAsia="hr-BA"/>
         </w:rPr>
         <w:lastRenderedPageBreak/>
         <w:drawing>
@@ -8181,7 +8526,6 @@
       <w:r>
         <w:rPr>
           <w:noProof/>
-          <w:lang w:val="hr-BA" w:eastAsia="hr-BA"/>
         </w:rPr>
         <w:lastRenderedPageBreak/>
         <w:drawing>
@@ -8268,7 +8612,6 @@
       <w:r>
         <w:rPr>
           <w:noProof/>
-          <w:lang w:val="hr-BA" w:eastAsia="hr-BA"/>
         </w:rPr>
         <w:lastRenderedPageBreak/>
         <w:drawing>
@@ -8414,14 +8757,13 @@
       <w:r>
         <w:rPr>
           <w:noProof/>
-          <w:lang w:val="hr-BA" w:eastAsia="hr-BA"/>
         </w:rPr>
         <w:lastRenderedPageBreak/>
         <w:drawing>
           <wp:inline distT="0" distB="0" distL="0" distR="0">
-            <wp:extent cx="9158671" cy="4773880"/>
-            <wp:effectExtent l="19050" t="0" r="4379" b="0"/>
-            <wp:docPr id="23" name="Slika 8"/>
+            <wp:extent cx="8889365" cy="4619625"/>
+            <wp:effectExtent l="19050" t="0" r="6985" b="0"/>
+            <wp:docPr id="21" name="Picture 2"/>
             <wp:cNvGraphicFramePr>
               <a:graphicFrameLocks xmlns:a="http://schemas.openxmlformats.org/drawingml/2006/main" noChangeAspect="1"/>
             </wp:cNvGraphicFramePr>
@@ -8429,7 +8771,7 @@
               <a:graphicData uri="http://schemas.openxmlformats.org/drawingml/2006/picture">
                 <pic:pic xmlns:pic="http://schemas.openxmlformats.org/drawingml/2006/picture">
                   <pic:nvPicPr>
-                    <pic:cNvPr id="0" name="Picture 8"/>
+                    <pic:cNvPr id="0" name="Picture 2"/>
                     <pic:cNvPicPr>
                       <a:picLocks noChangeAspect="1" noChangeArrowheads="1"/>
                     </pic:cNvPicPr>
@@ -8444,7 +8786,7 @@
                   <pic:spPr bwMode="auto">
                     <a:xfrm>
                       <a:off x="0" y="0"/>
-                      <a:ext cx="9157517" cy="4773278"/>
+                      <a:ext cx="8889365" cy="4619625"/>
                     </a:xfrm>
                     <a:prstGeom prst="rect">
                       <a:avLst/>
@@ -8563,7 +8905,6 @@
         <w:rPr>
           <w:b/>
           <w:noProof/>
-          <w:lang w:val="hr-BA" w:eastAsia="hr-BA"/>
         </w:rPr>
         <w:lastRenderedPageBreak/>
         <w:drawing>
@@ -8718,7 +9059,6 @@
       <w:r>
         <w:rPr>
           <w:noProof/>
-          <w:lang w:val="hr-BA" w:eastAsia="hr-BA"/>
         </w:rPr>
         <w:drawing>
           <wp:inline distT="0" distB="0" distL="0" distR="0">
@@ -8807,7 +9147,6 @@
       <w:r>
         <w:rPr>
           <w:noProof/>
-          <w:lang w:val="hr-BA" w:eastAsia="hr-BA"/>
         </w:rPr>
         <w:drawing>
           <wp:inline distT="0" distB="0" distL="0" distR="0">
@@ -8936,7 +9275,7 @@
         <w:rStyle w:val="PageNumber"/>
         <w:noProof/>
       </w:rPr>
-      <w:t>33</w:t>
+      <w:t>7</w:t>
     </w:r>
     <w:r>
       <w:rPr>
@@ -10340,6 +10679,119 @@
     <w:numStyleLink w:val="Literatura"/>
   </w:abstractNum>
   <w:abstractNum w:abstractNumId="21">
+    <w:nsid w:val="3BAD2C15"/>
+    <w:multiLevelType w:val="hybridMultilevel"/>
+    <w:tmpl w:val="9CA636D6"/>
+    <w:lvl w:ilvl="0" w:tplc="041A0001">
+      <w:start w:val="1"/>
+      <w:numFmt w:val="bullet"/>
+      <w:lvlText w:val=""/>
+      <w:lvlJc w:val="left"/>
+      <w:pPr>
+        <w:ind w:left="720" w:hanging="360"/>
+      </w:pPr>
+      <w:rPr>
+        <w:rFonts w:ascii="Symbol" w:hAnsi="Symbol" w:hint="default"/>
+      </w:rPr>
+    </w:lvl>
+    <w:lvl w:ilvl="1" w:tplc="041A0003" w:tentative="1">
+      <w:start w:val="1"/>
+      <w:numFmt w:val="bullet"/>
+      <w:lvlText w:val="o"/>
+      <w:lvlJc w:val="left"/>
+      <w:pPr>
+        <w:ind w:left="1440" w:hanging="360"/>
+      </w:pPr>
+      <w:rPr>
+        <w:rFonts w:ascii="Courier New" w:hAnsi="Courier New" w:cs="Courier New" w:hint="default"/>
+      </w:rPr>
+    </w:lvl>
+    <w:lvl w:ilvl="2" w:tplc="041A0005" w:tentative="1">
+      <w:start w:val="1"/>
+      <w:numFmt w:val="bullet"/>
+      <w:lvlText w:val=""/>
+      <w:lvlJc w:val="left"/>
+      <w:pPr>
+        <w:ind w:left="2160" w:hanging="360"/>
+      </w:pPr>
+      <w:rPr>
+        <w:rFonts w:ascii="Wingdings" w:hAnsi="Wingdings" w:hint="default"/>
+      </w:rPr>
+    </w:lvl>
+    <w:lvl w:ilvl="3" w:tplc="041A0001" w:tentative="1">
+      <w:start w:val="1"/>
+      <w:numFmt w:val="bullet"/>
+      <w:lvlText w:val=""/>
+      <w:lvlJc w:val="left"/>
+      <w:pPr>
+        <w:ind w:left="2880" w:hanging="360"/>
+      </w:pPr>
+      <w:rPr>
+        <w:rFonts w:ascii="Symbol" w:hAnsi="Symbol" w:hint="default"/>
+      </w:rPr>
+    </w:lvl>
+    <w:lvl w:ilvl="4" w:tplc="041A0003" w:tentative="1">
+      <w:start w:val="1"/>
+      <w:numFmt w:val="bullet"/>
+      <w:lvlText w:val="o"/>
+      <w:lvlJc w:val="left"/>
+      <w:pPr>
+        <w:ind w:left="3600" w:hanging="360"/>
+      </w:pPr>
+      <w:rPr>
+        <w:rFonts w:ascii="Courier New" w:hAnsi="Courier New" w:cs="Courier New" w:hint="default"/>
+      </w:rPr>
+    </w:lvl>
+    <w:lvl w:ilvl="5" w:tplc="041A0005" w:tentative="1">
+      <w:start w:val="1"/>
+      <w:numFmt w:val="bullet"/>
+      <w:lvlText w:val=""/>
+      <w:lvlJc w:val="left"/>
+      <w:pPr>
+        <w:ind w:left="4320" w:hanging="360"/>
+      </w:pPr>
+      <w:rPr>
+        <w:rFonts w:ascii="Wingdings" w:hAnsi="Wingdings" w:hint="default"/>
+      </w:rPr>
+    </w:lvl>
+    <w:lvl w:ilvl="6" w:tplc="041A0001" w:tentative="1">
+      <w:start w:val="1"/>
+      <w:numFmt w:val="bullet"/>
+      <w:lvlText w:val=""/>
+      <w:lvlJc w:val="left"/>
+      <w:pPr>
+        <w:ind w:left="5040" w:hanging="360"/>
+      </w:pPr>
+      <w:rPr>
+        <w:rFonts w:ascii="Symbol" w:hAnsi="Symbol" w:hint="default"/>
+      </w:rPr>
+    </w:lvl>
+    <w:lvl w:ilvl="7" w:tplc="041A0003" w:tentative="1">
+      <w:start w:val="1"/>
+      <w:numFmt w:val="bullet"/>
+      <w:lvlText w:val="o"/>
+      <w:lvlJc w:val="left"/>
+      <w:pPr>
+        <w:ind w:left="5760" w:hanging="360"/>
+      </w:pPr>
+      <w:rPr>
+        <w:rFonts w:ascii="Courier New" w:hAnsi="Courier New" w:cs="Courier New" w:hint="default"/>
+      </w:rPr>
+    </w:lvl>
+    <w:lvl w:ilvl="8" w:tplc="041A0005" w:tentative="1">
+      <w:start w:val="1"/>
+      <w:numFmt w:val="bullet"/>
+      <w:lvlText w:val=""/>
+      <w:lvlJc w:val="left"/>
+      <w:pPr>
+        <w:ind w:left="6480" w:hanging="360"/>
+      </w:pPr>
+      <w:rPr>
+        <w:rFonts w:ascii="Wingdings" w:hAnsi="Wingdings" w:hint="default"/>
+      </w:rPr>
+    </w:lvl>
+  </w:abstractNum>
+  <w:abstractNum w:abstractNumId="22">
     <w:nsid w:val="3ED827D1"/>
     <w:multiLevelType w:val="hybridMultilevel"/>
     <w:tmpl w:val="91D8A832"/>
@@ -10452,7 +10904,7 @@
       </w:rPr>
     </w:lvl>
   </w:abstractNum>
-  <w:abstractNum w:abstractNumId="22">
+  <w:abstractNum w:abstractNumId="23">
     <w:nsid w:val="42E10110"/>
     <w:multiLevelType w:val="hybridMultilevel"/>
     <w:tmpl w:val="C38C87E2"/>
@@ -10565,7 +11017,7 @@
       </w:rPr>
     </w:lvl>
   </w:abstractNum>
-  <w:abstractNum w:abstractNumId="23">
+  <w:abstractNum w:abstractNumId="24">
     <w:nsid w:val="445B2C21"/>
     <w:multiLevelType w:val="hybridMultilevel"/>
     <w:tmpl w:val="DEF88308"/>
@@ -10677,7 +11129,7 @@
       </w:rPr>
     </w:lvl>
   </w:abstractNum>
-  <w:abstractNum w:abstractNumId="24">
+  <w:abstractNum w:abstractNumId="25">
     <w:nsid w:val="47A24DD4"/>
     <w:multiLevelType w:val="multilevel"/>
     <w:tmpl w:val="041A0023"/>
@@ -10792,7 +11244,7 @@
       </w:pPr>
     </w:lvl>
   </w:abstractNum>
-  <w:abstractNum w:abstractNumId="25">
+  <w:abstractNum w:abstractNumId="26">
     <w:nsid w:val="4D2B1E5A"/>
     <w:multiLevelType w:val="multilevel"/>
     <w:tmpl w:val="AC12DC8C"/>
@@ -10934,7 +11386,7 @@
       </w:rPr>
     </w:lvl>
   </w:abstractNum>
-  <w:abstractNum w:abstractNumId="26">
+  <w:abstractNum w:abstractNumId="27">
     <w:nsid w:val="55027A0B"/>
     <w:multiLevelType w:val="hybridMultilevel"/>
     <w:tmpl w:val="79621330"/>
@@ -11047,7 +11499,7 @@
       </w:rPr>
     </w:lvl>
   </w:abstractNum>
-  <w:abstractNum w:abstractNumId="27">
+  <w:abstractNum w:abstractNumId="28">
     <w:nsid w:val="60946960"/>
     <w:multiLevelType w:val="hybridMultilevel"/>
     <w:tmpl w:val="8AA08EEA"/>
@@ -11160,7 +11612,7 @@
       </w:rPr>
     </w:lvl>
   </w:abstractNum>
-  <w:abstractNum w:abstractNumId="28">
+  <w:abstractNum w:abstractNumId="29">
     <w:nsid w:val="62E3717F"/>
     <w:multiLevelType w:val="hybridMultilevel"/>
     <w:tmpl w:val="6E8C4930"/>
@@ -11273,7 +11725,7 @@
       </w:rPr>
     </w:lvl>
   </w:abstractNum>
-  <w:abstractNum w:abstractNumId="29">
+  <w:abstractNum w:abstractNumId="30">
     <w:nsid w:val="65996E51"/>
     <w:multiLevelType w:val="hybridMultilevel"/>
     <w:tmpl w:val="E3DE593C"/>
@@ -11386,7 +11838,7 @@
       </w:rPr>
     </w:lvl>
   </w:abstractNum>
-  <w:abstractNum w:abstractNumId="30">
+  <w:abstractNum w:abstractNumId="31">
     <w:nsid w:val="66B57128"/>
     <w:multiLevelType w:val="hybridMultilevel"/>
     <w:tmpl w:val="A986FCC2"/>
@@ -11499,7 +11951,7 @@
       </w:rPr>
     </w:lvl>
   </w:abstractNum>
-  <w:abstractNum w:abstractNumId="31">
+  <w:abstractNum w:abstractNumId="32">
     <w:nsid w:val="69832197"/>
     <w:multiLevelType w:val="multilevel"/>
     <w:tmpl w:val="A906C7DC"/>
@@ -11624,7 +12076,7 @@
       </w:rPr>
     </w:lvl>
   </w:abstractNum>
-  <w:abstractNum w:abstractNumId="32">
+  <w:abstractNum w:abstractNumId="33">
     <w:nsid w:val="71307E18"/>
     <w:multiLevelType w:val="hybridMultilevel"/>
     <w:tmpl w:val="6038C680"/>
@@ -11737,7 +12189,7 @@
       </w:rPr>
     </w:lvl>
   </w:abstractNum>
-  <w:abstractNum w:abstractNumId="33">
+  <w:abstractNum w:abstractNumId="34">
     <w:nsid w:val="74361734"/>
     <w:multiLevelType w:val="hybridMultilevel"/>
     <w:tmpl w:val="BEE01FC0"/>
@@ -11850,7 +12302,7 @@
       </w:rPr>
     </w:lvl>
   </w:abstractNum>
-  <w:abstractNum w:abstractNumId="34">
+  <w:abstractNum w:abstractNumId="35">
     <w:nsid w:val="75A62592"/>
     <w:multiLevelType w:val="hybridMultilevel"/>
     <w:tmpl w:val="1EFE5986"/>
@@ -11963,7 +12415,7 @@
       </w:rPr>
     </w:lvl>
   </w:abstractNum>
-  <w:abstractNum w:abstractNumId="35">
+  <w:abstractNum w:abstractNumId="36">
     <w:nsid w:val="76254E1F"/>
     <w:multiLevelType w:val="multilevel"/>
     <w:tmpl w:val="041A001D"/>
@@ -12077,7 +12529,7 @@
       </w:pPr>
     </w:lvl>
   </w:abstractNum>
-  <w:abstractNum w:abstractNumId="36">
+  <w:abstractNum w:abstractNumId="37">
     <w:nsid w:val="77530C34"/>
     <w:multiLevelType w:val="hybridMultilevel"/>
     <w:tmpl w:val="CFC42400"/>
@@ -12190,7 +12642,7 @@
       </w:rPr>
     </w:lvl>
   </w:abstractNum>
-  <w:abstractNum w:abstractNumId="37">
+  <w:abstractNum w:abstractNumId="38">
     <w:nsid w:val="7919038E"/>
     <w:multiLevelType w:val="hybridMultilevel"/>
     <w:tmpl w:val="CA025088"/>
@@ -12307,10 +12759,10 @@
     <w:abstractNumId w:val="11"/>
   </w:num>
   <w:num w:numId="2">
-    <w:abstractNumId w:val="35"/>
+    <w:abstractNumId w:val="36"/>
   </w:num>
   <w:num w:numId="3">
-    <w:abstractNumId w:val="24"/>
+    <w:abstractNumId w:val="25"/>
   </w:num>
   <w:num w:numId="4">
     <w:abstractNumId w:val="9"/>
@@ -12349,46 +12801,46 @@
     <w:abstractNumId w:val="14"/>
   </w:num>
   <w:num w:numId="16">
-    <w:abstractNumId w:val="25"/>
+    <w:abstractNumId w:val="26"/>
   </w:num>
   <w:num w:numId="17">
     <w:abstractNumId w:val="20"/>
   </w:num>
   <w:num w:numId="18">
-    <w:abstractNumId w:val="29"/>
+    <w:abstractNumId w:val="30"/>
   </w:num>
   <w:num w:numId="19">
-    <w:abstractNumId w:val="36"/>
+    <w:abstractNumId w:val="37"/>
   </w:num>
   <w:num w:numId="20">
-    <w:abstractNumId w:val="37"/>
+    <w:abstractNumId w:val="38"/>
   </w:num>
   <w:num w:numId="21">
-    <w:abstractNumId w:val="27"/>
+    <w:abstractNumId w:val="28"/>
   </w:num>
   <w:num w:numId="22">
-    <w:abstractNumId w:val="21"/>
+    <w:abstractNumId w:val="22"/>
   </w:num>
   <w:num w:numId="23">
     <w:abstractNumId w:val="19"/>
   </w:num>
   <w:num w:numId="24">
-    <w:abstractNumId w:val="30"/>
+    <w:abstractNumId w:val="31"/>
   </w:num>
   <w:num w:numId="25">
-    <w:abstractNumId w:val="28"/>
+    <w:abstractNumId w:val="29"/>
   </w:num>
   <w:num w:numId="26">
-    <w:abstractNumId w:val="23"/>
+    <w:abstractNumId w:val="24"/>
   </w:num>
   <w:num w:numId="27">
+    <w:abstractNumId w:val="34"/>
+  </w:num>
+  <w:num w:numId="28">
     <w:abstractNumId w:val="33"/>
   </w:num>
-  <w:num w:numId="28">
-    <w:abstractNumId w:val="32"/>
-  </w:num>
   <w:num w:numId="29">
-    <w:abstractNumId w:val="34"/>
+    <w:abstractNumId w:val="35"/>
   </w:num>
   <w:num w:numId="30">
     <w:abstractNumId w:val="12"/>
@@ -12400,13 +12852,13 @@
     <w:abstractNumId w:val="17"/>
   </w:num>
   <w:num w:numId="33">
-    <w:abstractNumId w:val="26"/>
+    <w:abstractNumId w:val="27"/>
   </w:num>
   <w:num w:numId="34">
     <w:abstractNumId w:val="18"/>
   </w:num>
   <w:num w:numId="35">
-    <w:abstractNumId w:val="31"/>
+    <w:abstractNumId w:val="32"/>
   </w:num>
   <w:num w:numId="36">
     <w:abstractNumId w:val="15"/>
@@ -12415,7 +12867,10 @@
     <w:abstractNumId w:val="13"/>
   </w:num>
   <w:num w:numId="38">
-    <w:abstractNumId w:val="22"/>
+    <w:abstractNumId w:val="23"/>
+  </w:num>
+  <w:num w:numId="39">
+    <w:abstractNumId w:val="21"/>
   </w:num>
   <w:numIdMacAtCleanup w:val="28"/>
 </w:numbering>
@@ -18282,7 +18737,7 @@
 </file>
 
 <file path=customXml/itemProps1.xml><?xml version="1.0" encoding="utf-8"?>
-<ds:datastoreItem xmlns:ds="http://schemas.openxmlformats.org/officeDocument/2006/customXml" ds:itemID="{2574A153-39DE-49AF-BC8B-4D67DFDBF498}">
+<ds:datastoreItem xmlns:ds="http://schemas.openxmlformats.org/officeDocument/2006/customXml" ds:itemID="{DFC523D3-44EA-4605-8D66-294F323C2BAE}">
   <ds:schemaRefs>
     <ds:schemaRef ds:uri="http://schemas.openxmlformats.org/officeDocument/2006/bibliography"/>
   </ds:schemaRefs>

</xml_diff>